<commit_message>
upoad minggu 10 final
</commit_message>
<xml_diff>
--- a/minggu 10/praktek_iot_minggu12_ShalmaNurFadilla.docx
+++ b/minggu 10/praktek_iot_minggu12_ShalmaNurFadilla.docx
@@ -15,7 +15,6 @@
           <w:lang w:val="en-US"/>
         </w:rPr>
       </w:pPr>
-      <w:proofErr w:type="spellStart"/>
       <w:r>
         <w:rPr>
           <w:rFonts w:ascii="Times New Roman" w:hAnsi="Times New Roman" w:cs="Times New Roman"/>
@@ -25,9 +24,8 @@
           <w:szCs w:val="28"/>
           <w:lang w:val="en-US"/>
         </w:rPr>
-        <w:t>Praktik</w:t>
-      </w:r>
-      <w:proofErr w:type="spellEnd"/>
+        <w:t xml:space="preserve">Praktik </w:t>
+      </w:r>
       <w:r>
         <w:rPr>
           <w:rFonts w:ascii="Times New Roman" w:hAnsi="Times New Roman" w:cs="Times New Roman"/>
@@ -37,79 +35,7 @@
           <w:szCs w:val="28"/>
           <w:lang w:val="en-US"/>
         </w:rPr>
-        <w:t xml:space="preserve"> </w:t>
-      </w:r>
-      <w:proofErr w:type="spellStart"/>
-      <w:r>
-        <w:rPr>
-          <w:rFonts w:ascii="Times New Roman" w:hAnsi="Times New Roman" w:cs="Times New Roman"/>
-          <w:b/>
-          <w:bCs/>
-          <w:sz w:val="28"/>
-          <w:szCs w:val="28"/>
-          <w:lang w:val="en-US"/>
-        </w:rPr>
-        <w:t>Pengembangan</w:t>
-      </w:r>
-      <w:proofErr w:type="spellEnd"/>
-      <w:r>
-        <w:rPr>
-          <w:rFonts w:ascii="Times New Roman" w:hAnsi="Times New Roman" w:cs="Times New Roman"/>
-          <w:b/>
-          <w:bCs/>
-          <w:sz w:val="28"/>
-          <w:szCs w:val="28"/>
-          <w:lang w:val="en-US"/>
-        </w:rPr>
-        <w:t xml:space="preserve"> </w:t>
-      </w:r>
-      <w:proofErr w:type="spellStart"/>
-      <w:r>
-        <w:rPr>
-          <w:rFonts w:ascii="Times New Roman" w:hAnsi="Times New Roman" w:cs="Times New Roman"/>
-          <w:b/>
-          <w:bCs/>
-          <w:sz w:val="28"/>
-          <w:szCs w:val="28"/>
-          <w:lang w:val="en-US"/>
-        </w:rPr>
-        <w:t>Rangkaian</w:t>
-      </w:r>
-      <w:proofErr w:type="spellEnd"/>
-      <w:r>
-        <w:rPr>
-          <w:rFonts w:ascii="Times New Roman" w:hAnsi="Times New Roman" w:cs="Times New Roman"/>
-          <w:b/>
-          <w:bCs/>
-          <w:sz w:val="28"/>
-          <w:szCs w:val="28"/>
-          <w:lang w:val="en-US"/>
-        </w:rPr>
-        <w:t xml:space="preserve"> LED </w:t>
-      </w:r>
-      <w:proofErr w:type="spellStart"/>
-      <w:r>
-        <w:rPr>
-          <w:rFonts w:ascii="Times New Roman" w:hAnsi="Times New Roman" w:cs="Times New Roman"/>
-          <w:b/>
-          <w:bCs/>
-          <w:sz w:val="28"/>
-          <w:szCs w:val="28"/>
-          <w:lang w:val="en-US"/>
-        </w:rPr>
-        <w:t>untuk</w:t>
-      </w:r>
-      <w:proofErr w:type="spellEnd"/>
-      <w:r>
-        <w:rPr>
-          <w:rFonts w:ascii="Times New Roman" w:hAnsi="Times New Roman" w:cs="Times New Roman"/>
-          <w:b/>
-          <w:bCs/>
-          <w:sz w:val="28"/>
-          <w:szCs w:val="28"/>
-          <w:lang w:val="en-US"/>
-        </w:rPr>
-        <w:t xml:space="preserve"> </w:t>
+        <w:t xml:space="preserve">Membuat Tampilan </w:t>
       </w:r>
       <w:r>
         <w:rPr>
@@ -122,13 +48,9 @@
           <w:szCs w:val="28"/>
           <w:lang w:val="en-US"/>
         </w:rPr>
-        <w:t>Traffic Light</w:t>
-      </w:r>
-    </w:p>
-    <w:p>
-      <w:pPr>
-        <w:spacing w:after="0" w:line="360" w:lineRule="auto"/>
-        <w:jc w:val="center"/>
+        <w:t>Interface Web Dashboard</w:t>
+      </w:r>
+      <w:r>
         <w:rPr>
           <w:rFonts w:ascii="Times New Roman" w:hAnsi="Times New Roman" w:cs="Times New Roman"/>
           <w:b/>
@@ -137,49 +59,23 @@
           <w:szCs w:val="28"/>
           <w:lang w:val="en-US"/>
         </w:rPr>
-      </w:pPr>
-      <w:proofErr w:type="spellStart"/>
-      <w:r>
-        <w:rPr>
-          <w:rFonts w:ascii="Times New Roman" w:hAnsi="Times New Roman" w:cs="Times New Roman"/>
-          <w:b/>
-          <w:bCs/>
-          <w:sz w:val="28"/>
-          <w:szCs w:val="28"/>
-          <w:lang w:val="en-US"/>
-        </w:rPr>
-        <w:t>Menggunakan</w:t>
-      </w:r>
-      <w:proofErr w:type="spellEnd"/>
-      <w:r>
-        <w:rPr>
-          <w:rFonts w:ascii="Times New Roman" w:hAnsi="Times New Roman" w:cs="Times New Roman"/>
-          <w:b/>
-          <w:bCs/>
-          <w:sz w:val="28"/>
-          <w:szCs w:val="28"/>
-          <w:lang w:val="en-US"/>
-        </w:rPr>
-        <w:t xml:space="preserve"> </w:t>
-      </w:r>
-      <w:r>
-        <w:rPr>
-          <w:rFonts w:ascii="Times New Roman" w:hAnsi="Times New Roman" w:cs="Times New Roman"/>
-          <w:b/>
-          <w:bCs/>
+        <w:t xml:space="preserve"> IoT</w:t>
+      </w:r>
+    </w:p>
+    <w:p>
+      <w:pPr>
+        <w:spacing w:after="0" w:line="360" w:lineRule="auto"/>
+        <w:jc w:val="center"/>
+        <w:rPr>
+          <w:rFonts w:ascii="Times New Roman" w:hAnsi="Times New Roman" w:cs="Times New Roman"/>
           <w:i/>
           <w:iCs/>
-          <w:sz w:val="28"/>
-          <w:szCs w:val="28"/>
-          <w:lang w:val="en-US"/>
-        </w:rPr>
-        <w:t>Hardware</w:t>
-      </w:r>
-    </w:p>
-    <w:p>
-      <w:pPr>
-        <w:spacing w:after="0" w:line="360" w:lineRule="auto"/>
-        <w:jc w:val="center"/>
+          <w:sz w:val="20"/>
+          <w:szCs w:val="20"/>
+          <w:lang w:val="en-US"/>
+        </w:rPr>
+      </w:pPr>
+      <w:r>
         <w:rPr>
           <w:rFonts w:ascii="Times New Roman" w:hAnsi="Times New Roman" w:cs="Times New Roman"/>
           <w:i/>
@@ -188,8 +84,13 @@
           <w:szCs w:val="20"/>
           <w:lang w:val="en-US"/>
         </w:rPr>
-      </w:pPr>
-      <w:r>
+        <w:t>Shalma Nur Fadilla</w:t>
+      </w:r>
+    </w:p>
+    <w:p>
+      <w:pPr>
+        <w:spacing w:after="0" w:line="360" w:lineRule="auto"/>
+        <w:jc w:val="center"/>
         <w:rPr>
           <w:rFonts w:ascii="Times New Roman" w:hAnsi="Times New Roman" w:cs="Times New Roman"/>
           <w:i/>
@@ -198,13 +99,8 @@
           <w:szCs w:val="20"/>
           <w:lang w:val="en-US"/>
         </w:rPr>
-        <w:t>Shalma Nur Fadilla</w:t>
-      </w:r>
-    </w:p>
-    <w:p>
-      <w:pPr>
-        <w:spacing w:after="0" w:line="360" w:lineRule="auto"/>
-        <w:jc w:val="center"/>
+      </w:pPr>
+      <w:r>
         <w:rPr>
           <w:rFonts w:ascii="Times New Roman" w:hAnsi="Times New Roman" w:cs="Times New Roman"/>
           <w:i/>
@@ -213,68 +109,8 @@
           <w:szCs w:val="20"/>
           <w:lang w:val="en-US"/>
         </w:rPr>
-      </w:pPr>
-      <w:proofErr w:type="spellStart"/>
-      <w:r>
-        <w:rPr>
-          <w:rFonts w:ascii="Times New Roman" w:hAnsi="Times New Roman" w:cs="Times New Roman"/>
-          <w:i/>
-          <w:iCs/>
-          <w:sz w:val="20"/>
-          <w:szCs w:val="20"/>
-          <w:lang w:val="en-US"/>
-        </w:rPr>
-        <w:t>Fakultas</w:t>
-      </w:r>
-      <w:proofErr w:type="spellEnd"/>
-      <w:r>
-        <w:rPr>
-          <w:rFonts w:ascii="Times New Roman" w:hAnsi="Times New Roman" w:cs="Times New Roman"/>
-          <w:i/>
-          <w:iCs/>
-          <w:sz w:val="20"/>
-          <w:szCs w:val="20"/>
-          <w:lang w:val="en-US"/>
-        </w:rPr>
-        <w:t xml:space="preserve"> </w:t>
-      </w:r>
-      <w:proofErr w:type="spellStart"/>
-      <w:r>
-        <w:rPr>
-          <w:rFonts w:ascii="Times New Roman" w:hAnsi="Times New Roman" w:cs="Times New Roman"/>
-          <w:i/>
-          <w:iCs/>
-          <w:sz w:val="20"/>
-          <w:szCs w:val="20"/>
-          <w:lang w:val="en-US"/>
-        </w:rPr>
-        <w:t>Vokasi</w:t>
-      </w:r>
-      <w:proofErr w:type="spellEnd"/>
-      <w:r>
-        <w:rPr>
-          <w:rFonts w:ascii="Times New Roman" w:hAnsi="Times New Roman" w:cs="Times New Roman"/>
-          <w:i/>
-          <w:iCs/>
-          <w:sz w:val="20"/>
-          <w:szCs w:val="20"/>
-          <w:lang w:val="en-US"/>
-        </w:rPr>
-        <w:t xml:space="preserve">, Universitas </w:t>
-      </w:r>
-      <w:proofErr w:type="spellStart"/>
-      <w:r>
-        <w:rPr>
-          <w:rFonts w:ascii="Times New Roman" w:hAnsi="Times New Roman" w:cs="Times New Roman"/>
-          <w:i/>
-          <w:iCs/>
-          <w:sz w:val="20"/>
-          <w:szCs w:val="20"/>
-          <w:lang w:val="en-US"/>
-        </w:rPr>
-        <w:t>Brawijaya</w:t>
-      </w:r>
-      <w:proofErr w:type="spellEnd"/>
+        <w:t>Fakultas Vokasi, Universitas Brawijaya</w:t>
+      </w:r>
     </w:p>
     <w:p>
       <w:pPr>
@@ -364,7 +200,49 @@
           <w:sz w:val="20"/>
           <w:szCs w:val="20"/>
         </w:rPr>
+        <w:t>Praktikum ini bertujuan untuk mengembangkan tampilan interface dashboard IoT berbasis web menggunakan framework Laravel. Dengan mengintegrasikan fitur ekspor data dan visualisasi grafik, pengguna dapat memantau dan mengelola data sensor secara real-time. Hasilnya, sistem berhasil menampilkan grafik serta menyediakan fitur ekspor data, yang menunjang efektivitas dalam pemantauan data sensor IoT.</w:t>
+      </w:r>
+    </w:p>
+    <w:p>
+      <w:pPr>
+        <w:spacing w:after="0" w:line="360" w:lineRule="auto"/>
+        <w:jc w:val="both"/>
+        <w:rPr>
+          <w:rFonts w:ascii="Times New Roman" w:hAnsi="Times New Roman" w:cs="Times New Roman"/>
+          <w:color w:val="000000"/>
+          <w:sz w:val="20"/>
+          <w:szCs w:val="20"/>
+        </w:rPr>
+      </w:pPr>
+    </w:p>
+    <w:p>
+      <w:pPr>
+        <w:spacing w:after="0" w:line="360" w:lineRule="auto"/>
+        <w:jc w:val="both"/>
+        <w:rPr>
+          <w:rFonts w:ascii="Times New Roman" w:hAnsi="Times New Roman" w:cs="Times New Roman"/>
+          <w:color w:val="000000"/>
+          <w:sz w:val="20"/>
+          <w:szCs w:val="20"/>
+        </w:rPr>
+      </w:pPr>
+      <w:r>
+        <w:rPr>
+          <w:rFonts w:ascii="Times New Roman" w:hAnsi="Times New Roman" w:cs="Times New Roman"/>
+          <w:color w:val="000000"/>
+          <w:sz w:val="20"/>
+          <w:szCs w:val="20"/>
+        </w:rPr>
         <w:t xml:space="preserve">Keywords – </w:t>
+      </w:r>
+      <w:r>
+        <w:rPr>
+          <w:rFonts w:ascii="Times New Roman" w:hAnsi="Times New Roman" w:cs="Times New Roman"/>
+          <w:color w:val="000000"/>
+          <w:sz w:val="20"/>
+          <w:szCs w:val="20"/>
+        </w:rPr>
+        <w:t>IoT, Laravel, Dashboard, Grafik.</w:t>
       </w:r>
     </w:p>
     <w:p>
@@ -421,17 +299,93 @@
           <w:lang w:val="en-US"/>
         </w:rPr>
       </w:pPr>
-      <w:proofErr w:type="spellStart"/>
-      <w:r>
-        <w:rPr>
-          <w:rFonts w:ascii="Times New Roman" w:hAnsi="Times New Roman" w:cs="Times New Roman"/>
-          <w:sz w:val="20"/>
-          <w:szCs w:val="20"/>
-          <w:lang w:val="en-US"/>
-        </w:rPr>
-        <w:t>Latar</w:t>
-      </w:r>
-      <w:proofErr w:type="spellEnd"/>
+      <w:r>
+        <w:rPr>
+          <w:rFonts w:ascii="Times New Roman" w:hAnsi="Times New Roman" w:cs="Times New Roman"/>
+          <w:sz w:val="20"/>
+          <w:szCs w:val="20"/>
+          <w:lang w:val="en-US"/>
+        </w:rPr>
+        <w:t>Latar Belakang</w:t>
+      </w:r>
+    </w:p>
+    <w:p>
+      <w:pPr>
+        <w:pStyle w:val="ListParagraph"/>
+        <w:spacing w:after="0" w:line="360" w:lineRule="auto"/>
+        <w:ind w:left="1080" w:firstLine="905"/>
+        <w:jc w:val="both"/>
+        <w:rPr>
+          <w:rFonts w:ascii="Times New Roman" w:hAnsi="Times New Roman" w:cs="Times New Roman"/>
+          <w:sz w:val="20"/>
+          <w:szCs w:val="20"/>
+          <w:lang w:val="en-US"/>
+        </w:rPr>
+      </w:pPr>
+      <w:r>
+        <w:rPr>
+          <w:rFonts w:ascii="Times New Roman" w:hAnsi="Times New Roman" w:cs="Times New Roman"/>
+          <w:sz w:val="20"/>
+          <w:szCs w:val="20"/>
+          <w:lang w:val="en-US"/>
+        </w:rPr>
+        <w:t>Seiring berkembangnya teknologi Internet of Things (IoT), kebutuhan akan sistem monitoring berbasis web meningkat, terutama untuk mengelola data dari perangkat sensor secara efisien. Web dashboard menjadi solusi untuk menampilkan informasi secara real-time sekaligus menyediakan fungsi manajemen data. Oleh karena itu, diperlukan integrasi antara sistem backend Laravel dengan fitur visualisasi dan ekspor data.</w:t>
+      </w:r>
+    </w:p>
+    <w:p>
+      <w:pPr>
+        <w:pStyle w:val="ListParagraph"/>
+        <w:spacing w:after="0" w:line="360" w:lineRule="auto"/>
+        <w:ind w:left="1080" w:hanging="371"/>
+        <w:jc w:val="both"/>
+        <w:rPr>
+          <w:rFonts w:ascii="Times New Roman" w:hAnsi="Times New Roman" w:cs="Times New Roman"/>
+          <w:sz w:val="20"/>
+          <w:szCs w:val="20"/>
+          <w:lang w:val="en-US"/>
+        </w:rPr>
+      </w:pPr>
+      <w:r>
+        <w:rPr>
+          <w:rFonts w:ascii="Times New Roman" w:hAnsi="Times New Roman" w:cs="Times New Roman"/>
+          <w:sz w:val="20"/>
+          <w:szCs w:val="20"/>
+          <w:lang w:val="en-US"/>
+        </w:rPr>
+        <w:t xml:space="preserve">2.1 </w:t>
+      </w:r>
+      <w:r>
+        <w:rPr>
+          <w:rFonts w:ascii="Times New Roman" w:hAnsi="Times New Roman" w:cs="Times New Roman"/>
+          <w:sz w:val="20"/>
+          <w:szCs w:val="20"/>
+          <w:lang w:val="en-US"/>
+        </w:rPr>
+        <w:t>Tujuan Eksperimen</w:t>
+      </w:r>
+    </w:p>
+    <w:p>
+      <w:pPr>
+        <w:pStyle w:val="ListParagraph"/>
+        <w:spacing w:after="0" w:line="360" w:lineRule="auto"/>
+        <w:ind w:left="1080" w:firstLine="905"/>
+        <w:jc w:val="both"/>
+        <w:rPr>
+          <w:rFonts w:ascii="Times New Roman" w:hAnsi="Times New Roman" w:cs="Times New Roman"/>
+          <w:sz w:val="20"/>
+          <w:szCs w:val="20"/>
+          <w:lang w:val="en-US"/>
+        </w:rPr>
+      </w:pPr>
+      <w:r>
+        <w:rPr>
+          <w:rFonts w:ascii="Times New Roman" w:hAnsi="Times New Roman" w:cs="Times New Roman"/>
+          <w:sz w:val="20"/>
+          <w:szCs w:val="20"/>
+          <w:lang w:val="en-US"/>
+        </w:rPr>
+        <w:t>Mengimplementasikan fitur ekspor data pada web dashboard IoT menggunakan Laravel.</w:t>
+      </w:r>
       <w:r>
         <w:rPr>
           <w:rFonts w:ascii="Times New Roman" w:hAnsi="Times New Roman" w:cs="Times New Roman"/>
@@ -441,51 +395,15 @@
         </w:rPr>
         <w:t xml:space="preserve"> </w:t>
       </w:r>
-      <w:proofErr w:type="spellStart"/>
-      <w:r>
-        <w:rPr>
-          <w:rFonts w:ascii="Times New Roman" w:hAnsi="Times New Roman" w:cs="Times New Roman"/>
-          <w:sz w:val="20"/>
-          <w:szCs w:val="20"/>
-          <w:lang w:val="en-US"/>
-        </w:rPr>
-        <w:t>Belakang</w:t>
-      </w:r>
-      <w:proofErr w:type="spellEnd"/>
-    </w:p>
-    <w:p>
-      <w:pPr>
-        <w:pStyle w:val="ListParagraph"/>
-        <w:spacing w:after="0" w:line="360" w:lineRule="auto"/>
-        <w:ind w:left="1080" w:hanging="371"/>
-        <w:jc w:val="both"/>
-        <w:rPr>
-          <w:rFonts w:ascii="Times New Roman" w:hAnsi="Times New Roman" w:cs="Times New Roman"/>
-          <w:sz w:val="20"/>
-          <w:szCs w:val="20"/>
-          <w:lang w:val="en-US"/>
-        </w:rPr>
-      </w:pPr>
-      <w:r>
-        <w:rPr>
-          <w:rFonts w:ascii="Times New Roman" w:hAnsi="Times New Roman" w:cs="Times New Roman"/>
-          <w:sz w:val="20"/>
-          <w:szCs w:val="20"/>
-          <w:lang w:val="en-US"/>
-        </w:rPr>
-        <w:t xml:space="preserve">2.1 </w:t>
-      </w:r>
-      <w:proofErr w:type="spellStart"/>
-      <w:r>
-        <w:rPr>
-          <w:rFonts w:ascii="Times New Roman" w:hAnsi="Times New Roman" w:cs="Times New Roman"/>
-          <w:sz w:val="20"/>
-          <w:szCs w:val="20"/>
-          <w:lang w:val="en-US"/>
-        </w:rPr>
-        <w:t>Tujuan</w:t>
-      </w:r>
-      <w:proofErr w:type="spellEnd"/>
+      <w:r>
+        <w:rPr>
+          <w:rFonts w:ascii="Times New Roman" w:hAnsi="Times New Roman" w:cs="Times New Roman"/>
+          <w:sz w:val="20"/>
+          <w:szCs w:val="20"/>
+          <w:lang w:val="en-US"/>
+        </w:rPr>
+        <w:t>Menampilkan data sensor dalam bentuk grafik interaktif di halaman antarmuka web.</w:t>
+      </w:r>
       <w:r>
         <w:rPr>
           <w:rFonts w:ascii="Times New Roman" w:hAnsi="Times New Roman" w:cs="Times New Roman"/>
@@ -495,17 +413,15 @@
         </w:rPr>
         <w:t xml:space="preserve"> </w:t>
       </w:r>
-      <w:proofErr w:type="spellStart"/>
-      <w:r>
-        <w:rPr>
-          <w:rFonts w:ascii="Times New Roman" w:hAnsi="Times New Roman" w:cs="Times New Roman"/>
-          <w:sz w:val="20"/>
-          <w:szCs w:val="20"/>
-          <w:lang w:val="en-US"/>
-        </w:rPr>
-        <w:t>Eksperimen</w:t>
-      </w:r>
-      <w:proofErr w:type="spellEnd"/>
+      <w:r>
+        <w:rPr>
+          <w:rFonts w:ascii="Times New Roman" w:hAnsi="Times New Roman" w:cs="Times New Roman"/>
+          <w:sz w:val="20"/>
+          <w:szCs w:val="20"/>
+          <w:lang w:val="en-US"/>
+        </w:rPr>
+        <w:t>Mengetahui proses integrasi antara data sensor IoT dengan tampilan visual yang informatif.</w:t>
+      </w:r>
     </w:p>
     <w:p>
       <w:pPr>
@@ -593,7 +509,16 @@
           <w:szCs w:val="20"/>
           <w:lang w:val="en-US"/>
         </w:rPr>
-        <w:t xml:space="preserve">Laptop, </w:t>
+        <w:t xml:space="preserve">Laptop dengan koneksi internet, VS Code, Laravel, Xampp, </w:t>
+      </w:r>
+      <w:r>
+        <w:rPr>
+          <w:rFonts w:ascii="Times New Roman" w:hAnsi="Times New Roman" w:cs="Times New Roman"/>
+          <w:sz w:val="20"/>
+          <w:szCs w:val="20"/>
+          <w:lang w:val="en-US"/>
+        </w:rPr>
+        <w:t>Browser.</w:t>
       </w:r>
     </w:p>
     <w:p>
@@ -641,94 +566,23 @@
           <w:lang w:val="en-US"/>
         </w:rPr>
       </w:pPr>
-      <w:proofErr w:type="spellStart"/>
-      <w:r>
-        <w:rPr>
-          <w:rFonts w:ascii="Times New Roman" w:hAnsi="Times New Roman" w:cs="Times New Roman"/>
-          <w:sz w:val="20"/>
-          <w:szCs w:val="20"/>
-          <w:lang w:val="en-US"/>
-        </w:rPr>
-        <w:t>Membuka</w:t>
-      </w:r>
-      <w:proofErr w:type="spellEnd"/>
-      <w:r>
-        <w:rPr>
-          <w:rFonts w:ascii="Times New Roman" w:hAnsi="Times New Roman" w:cs="Times New Roman"/>
-          <w:sz w:val="20"/>
-          <w:szCs w:val="20"/>
-          <w:lang w:val="en-US"/>
-        </w:rPr>
-        <w:t xml:space="preserve"> </w:t>
-      </w:r>
-      <w:proofErr w:type="spellStart"/>
-      <w:r>
-        <w:rPr>
-          <w:rFonts w:ascii="Times New Roman" w:hAnsi="Times New Roman" w:cs="Times New Roman"/>
-          <w:sz w:val="20"/>
-          <w:szCs w:val="20"/>
-          <w:lang w:val="en-US"/>
-        </w:rPr>
-        <w:t>kembali</w:t>
-      </w:r>
-      <w:proofErr w:type="spellEnd"/>
-      <w:r>
-        <w:rPr>
-          <w:rFonts w:ascii="Times New Roman" w:hAnsi="Times New Roman" w:cs="Times New Roman"/>
-          <w:sz w:val="20"/>
-          <w:szCs w:val="20"/>
-          <w:lang w:val="en-US"/>
-        </w:rPr>
-        <w:t xml:space="preserve"> project BAB 12</w:t>
-      </w:r>
-      <w:r>
-        <w:rPr>
-          <w:rFonts w:ascii="Times New Roman" w:hAnsi="Times New Roman" w:cs="Times New Roman"/>
-          <w:sz w:val="20"/>
-          <w:szCs w:val="20"/>
-          <w:lang w:val="en-US"/>
-        </w:rPr>
-        <w:t xml:space="preserve"> dan </w:t>
-      </w:r>
-      <w:proofErr w:type="spellStart"/>
-      <w:r>
-        <w:rPr>
-          <w:rFonts w:ascii="Times New Roman" w:hAnsi="Times New Roman" w:cs="Times New Roman"/>
-          <w:sz w:val="20"/>
-          <w:szCs w:val="20"/>
-          <w:lang w:val="en-US"/>
-        </w:rPr>
-        <w:t>menjalakna</w:t>
-      </w:r>
-      <w:proofErr w:type="spellEnd"/>
-      <w:r>
-        <w:rPr>
-          <w:rFonts w:ascii="Times New Roman" w:hAnsi="Times New Roman" w:cs="Times New Roman"/>
-          <w:sz w:val="20"/>
-          <w:szCs w:val="20"/>
-          <w:lang w:val="en-US"/>
-        </w:rPr>
-        <w:t xml:space="preserve"> </w:t>
-      </w:r>
-      <w:proofErr w:type="spellStart"/>
-      <w:r>
-        <w:rPr>
-          <w:rFonts w:ascii="Times New Roman" w:hAnsi="Times New Roman" w:cs="Times New Roman"/>
-          <w:sz w:val="20"/>
-          <w:szCs w:val="20"/>
-          <w:lang w:val="en-US"/>
-        </w:rPr>
-        <w:t>perintah</w:t>
-      </w:r>
-      <w:proofErr w:type="spellEnd"/>
-      <w:r>
-        <w:rPr>
-          <w:rFonts w:ascii="Times New Roman" w:hAnsi="Times New Roman" w:cs="Times New Roman"/>
-          <w:sz w:val="20"/>
-          <w:szCs w:val="20"/>
-          <w:lang w:val="en-US"/>
-        </w:rPr>
-        <w:t xml:space="preserve"> </w:t>
+      <w:r>
+        <w:rPr>
+          <w:rFonts w:ascii="Times New Roman" w:hAnsi="Times New Roman" w:cs="Times New Roman"/>
+          <w:sz w:val="20"/>
+          <w:szCs w:val="20"/>
+          <w:lang w:val="en-US"/>
+        </w:rPr>
+        <w:t>Membuka kembali project BAB 12</w:t>
+      </w:r>
+      <w:r>
+        <w:rPr>
+          <w:rFonts w:ascii="Times New Roman" w:hAnsi="Times New Roman" w:cs="Times New Roman"/>
+          <w:sz w:val="20"/>
+          <w:szCs w:val="20"/>
+          <w:lang w:val="en-US"/>
+        </w:rPr>
+        <w:t xml:space="preserve"> dan menjalakna perintah </w:t>
       </w:r>
       <w:r>
         <w:rPr>
@@ -739,42 +593,7 @@
           <w:szCs w:val="20"/>
           <w:lang w:val="en-US"/>
         </w:rPr>
-        <w:t xml:space="preserve">composer require </w:t>
-      </w:r>
-      <w:proofErr w:type="spellStart"/>
-      <w:r>
-        <w:rPr>
-          <w:rFonts w:ascii="Times New Roman" w:hAnsi="Times New Roman" w:cs="Times New Roman"/>
-          <w:b/>
-          <w:bCs/>
-          <w:sz w:val="20"/>
-          <w:szCs w:val="20"/>
-          <w:lang w:val="en-US"/>
-        </w:rPr>
-        <w:t>maatwebsite</w:t>
-      </w:r>
-      <w:proofErr w:type="spellEnd"/>
-      <w:r>
-        <w:rPr>
-          <w:rFonts w:ascii="Times New Roman" w:hAnsi="Times New Roman" w:cs="Times New Roman"/>
-          <w:b/>
-          <w:bCs/>
-          <w:sz w:val="20"/>
-          <w:szCs w:val="20"/>
-          <w:lang w:val="en-US"/>
-        </w:rPr>
-        <w:t>/excel</w:t>
-      </w:r>
-      <w:r>
-        <w:rPr>
-          <w:rFonts w:ascii="Times New Roman" w:hAnsi="Times New Roman" w:cs="Times New Roman"/>
-          <w:b/>
-          <w:bCs/>
-          <w:sz w:val="20"/>
-          <w:szCs w:val="20"/>
-          <w:lang w:val="en-US"/>
-        </w:rPr>
-        <w:t xml:space="preserve"> </w:t>
+        <w:t xml:space="preserve">composer require maatwebsite/excel </w:t>
       </w:r>
       <w:r>
         <w:rPr>
@@ -803,45 +622,14 @@
           <w:lang w:val="en-US"/>
         </w:rPr>
       </w:pPr>
-      <w:proofErr w:type="spellStart"/>
-      <w:r>
-        <w:rPr>
-          <w:rFonts w:ascii="Times New Roman" w:hAnsi="Times New Roman" w:cs="Times New Roman"/>
-          <w:sz w:val="20"/>
-          <w:szCs w:val="20"/>
-          <w:lang w:val="en-US"/>
-        </w:rPr>
-        <w:t>Memasukkan</w:t>
-      </w:r>
-      <w:proofErr w:type="spellEnd"/>
-      <w:r>
-        <w:rPr>
-          <w:rFonts w:ascii="Times New Roman" w:hAnsi="Times New Roman" w:cs="Times New Roman"/>
-          <w:sz w:val="20"/>
-          <w:szCs w:val="20"/>
-          <w:lang w:val="en-US"/>
-        </w:rPr>
-        <w:t xml:space="preserve"> </w:t>
-      </w:r>
-      <w:proofErr w:type="spellStart"/>
-      <w:r>
-        <w:rPr>
-          <w:rFonts w:ascii="Times New Roman" w:hAnsi="Times New Roman" w:cs="Times New Roman"/>
-          <w:sz w:val="20"/>
-          <w:szCs w:val="20"/>
-          <w:lang w:val="en-US"/>
-        </w:rPr>
-        <w:t>perintah</w:t>
-      </w:r>
-      <w:proofErr w:type="spellEnd"/>
-      <w:r>
-        <w:rPr>
-          <w:rFonts w:ascii="Times New Roman" w:hAnsi="Times New Roman" w:cs="Times New Roman"/>
-          <w:sz w:val="20"/>
-          <w:szCs w:val="20"/>
-          <w:lang w:val="en-US"/>
-        </w:rPr>
-        <w:t xml:space="preserve"> </w:t>
+      <w:r>
+        <w:rPr>
+          <w:rFonts w:ascii="Times New Roman" w:hAnsi="Times New Roman" w:cs="Times New Roman"/>
+          <w:sz w:val="20"/>
+          <w:szCs w:val="20"/>
+          <w:lang w:val="en-US"/>
+        </w:rPr>
+        <w:t xml:space="preserve">Memasukkan perintah </w:t>
       </w:r>
       <w:r>
         <w:rPr>
@@ -852,123 +640,16 @@
           <w:szCs w:val="20"/>
           <w:lang w:val="en-US"/>
         </w:rPr>
-        <w:t xml:space="preserve">php artisan </w:t>
-      </w:r>
-      <w:proofErr w:type="spellStart"/>
-      <w:r>
-        <w:rPr>
-          <w:rFonts w:ascii="Times New Roman" w:hAnsi="Times New Roman" w:cs="Times New Roman"/>
-          <w:b/>
-          <w:bCs/>
-          <w:sz w:val="20"/>
-          <w:szCs w:val="20"/>
-          <w:lang w:val="en-US"/>
-        </w:rPr>
-        <w:t>make:controller</w:t>
-      </w:r>
-      <w:proofErr w:type="spellEnd"/>
-      <w:r>
-        <w:rPr>
-          <w:rFonts w:ascii="Times New Roman" w:hAnsi="Times New Roman" w:cs="Times New Roman"/>
-          <w:b/>
-          <w:bCs/>
-          <w:sz w:val="20"/>
-          <w:szCs w:val="20"/>
-          <w:lang w:val="en-US"/>
-        </w:rPr>
-        <w:t xml:space="preserve"> </w:t>
-      </w:r>
-      <w:proofErr w:type="spellStart"/>
-      <w:r>
-        <w:rPr>
-          <w:rFonts w:ascii="Times New Roman" w:hAnsi="Times New Roman" w:cs="Times New Roman"/>
-          <w:b/>
-          <w:bCs/>
-          <w:sz w:val="20"/>
-          <w:szCs w:val="20"/>
-          <w:lang w:val="en-US"/>
-        </w:rPr>
-        <w:t>GraphController</w:t>
-      </w:r>
-      <w:proofErr w:type="spellEnd"/>
-      <w:r>
-        <w:rPr>
-          <w:rFonts w:ascii="Times New Roman" w:hAnsi="Times New Roman" w:cs="Times New Roman"/>
-          <w:sz w:val="20"/>
-          <w:szCs w:val="20"/>
-          <w:lang w:val="en-US"/>
-        </w:rPr>
-        <w:t xml:space="preserve"> </w:t>
-      </w:r>
-      <w:proofErr w:type="spellStart"/>
-      <w:r>
-        <w:rPr>
-          <w:rFonts w:ascii="Times New Roman" w:hAnsi="Times New Roman" w:cs="Times New Roman"/>
-          <w:sz w:val="20"/>
-          <w:szCs w:val="20"/>
-          <w:lang w:val="en-US"/>
-        </w:rPr>
-        <w:t>untuk</w:t>
-      </w:r>
-      <w:proofErr w:type="spellEnd"/>
-      <w:r>
-        <w:rPr>
-          <w:rFonts w:ascii="Times New Roman" w:hAnsi="Times New Roman" w:cs="Times New Roman"/>
-          <w:sz w:val="20"/>
-          <w:szCs w:val="20"/>
-          <w:lang w:val="en-US"/>
-        </w:rPr>
-        <w:t xml:space="preserve"> </w:t>
-      </w:r>
-      <w:proofErr w:type="spellStart"/>
-      <w:r>
-        <w:rPr>
-          <w:rFonts w:ascii="Times New Roman" w:hAnsi="Times New Roman" w:cs="Times New Roman"/>
-          <w:sz w:val="20"/>
-          <w:szCs w:val="20"/>
-          <w:lang w:val="en-US"/>
-        </w:rPr>
-        <w:t>membuat</w:t>
-      </w:r>
-      <w:proofErr w:type="spellEnd"/>
-      <w:r>
-        <w:rPr>
-          <w:rFonts w:ascii="Times New Roman" w:hAnsi="Times New Roman" w:cs="Times New Roman"/>
-          <w:sz w:val="20"/>
-          <w:szCs w:val="20"/>
-          <w:lang w:val="en-US"/>
-        </w:rPr>
-        <w:t xml:space="preserve"> file </w:t>
-      </w:r>
-      <w:proofErr w:type="spellStart"/>
-      <w:r>
-        <w:rPr>
-          <w:rFonts w:ascii="Times New Roman" w:hAnsi="Times New Roman" w:cs="Times New Roman"/>
-          <w:sz w:val="20"/>
-          <w:szCs w:val="20"/>
-          <w:lang w:val="en-US"/>
-        </w:rPr>
-        <w:t>GraphController.php</w:t>
-      </w:r>
-      <w:proofErr w:type="spellEnd"/>
-      <w:r>
-        <w:rPr>
-          <w:rFonts w:ascii="Times New Roman" w:hAnsi="Times New Roman" w:cs="Times New Roman"/>
-          <w:sz w:val="20"/>
-          <w:szCs w:val="20"/>
-          <w:lang w:val="en-US"/>
-        </w:rPr>
-        <w:t xml:space="preserve">. </w:t>
-      </w:r>
-      <w:proofErr w:type="spellStart"/>
-      <w:r>
-        <w:rPr>
-          <w:rFonts w:ascii="Times New Roman" w:hAnsi="Times New Roman" w:cs="Times New Roman"/>
-          <w:sz w:val="20"/>
-          <w:szCs w:val="20"/>
-          <w:lang w:val="en-US"/>
-        </w:rPr>
-        <w:t>Kemudia</w:t>
+        <w:t>php artisan make:controller GraphController</w:t>
+      </w:r>
+      <w:r>
+        <w:rPr>
+          <w:rFonts w:ascii="Times New Roman" w:hAnsi="Times New Roman" w:cs="Times New Roman"/>
+          <w:sz w:val="20"/>
+          <w:szCs w:val="20"/>
+          <w:lang w:val="en-US"/>
+        </w:rPr>
+        <w:t xml:space="preserve"> untuk membuat file GraphController.php. Kemudia</w:t>
       </w:r>
       <w:r>
         <w:rPr>
@@ -979,67 +660,15 @@
         </w:rPr>
         <w:t>n</w:t>
       </w:r>
-      <w:proofErr w:type="spellEnd"/>
-      <w:r>
-        <w:rPr>
-          <w:rFonts w:ascii="Times New Roman" w:hAnsi="Times New Roman" w:cs="Times New Roman"/>
-          <w:sz w:val="20"/>
-          <w:szCs w:val="20"/>
-          <w:lang w:val="en-US"/>
-        </w:rPr>
-        <w:t xml:space="preserve"> </w:t>
-      </w:r>
-      <w:proofErr w:type="spellStart"/>
-      <w:r>
-        <w:rPr>
-          <w:rFonts w:ascii="Times New Roman" w:hAnsi="Times New Roman" w:cs="Times New Roman"/>
-          <w:sz w:val="20"/>
-          <w:szCs w:val="20"/>
-          <w:lang w:val="en-US"/>
-        </w:rPr>
-        <w:t>memodifikasi</w:t>
-      </w:r>
-      <w:proofErr w:type="spellEnd"/>
-      <w:r>
-        <w:rPr>
-          <w:rFonts w:ascii="Times New Roman" w:hAnsi="Times New Roman" w:cs="Times New Roman"/>
-          <w:sz w:val="20"/>
-          <w:szCs w:val="20"/>
-          <w:lang w:val="en-US"/>
-        </w:rPr>
-        <w:t xml:space="preserve"> </w:t>
-      </w:r>
-      <w:proofErr w:type="spellStart"/>
-      <w:r>
-        <w:rPr>
-          <w:rFonts w:ascii="Times New Roman" w:hAnsi="Times New Roman" w:cs="Times New Roman"/>
-          <w:sz w:val="20"/>
-          <w:szCs w:val="20"/>
-          <w:lang w:val="en-US"/>
-        </w:rPr>
-        <w:t>isi</w:t>
-      </w:r>
-      <w:proofErr w:type="spellEnd"/>
-      <w:r>
-        <w:rPr>
-          <w:rFonts w:ascii="Times New Roman" w:hAnsi="Times New Roman" w:cs="Times New Roman"/>
-          <w:sz w:val="20"/>
-          <w:szCs w:val="20"/>
-          <w:lang w:val="en-US"/>
-        </w:rPr>
-        <w:t xml:space="preserve"> </w:t>
-      </w:r>
-      <w:proofErr w:type="spellStart"/>
-      <w:r>
-        <w:rPr>
-          <w:rFonts w:ascii="Times New Roman" w:hAnsi="Times New Roman" w:cs="Times New Roman"/>
-          <w:sz w:val="20"/>
-          <w:szCs w:val="20"/>
-          <w:lang w:val="en-US"/>
-        </w:rPr>
-        <w:t>filenya</w:t>
-      </w:r>
-      <w:proofErr w:type="spellEnd"/>
+      <w:r>
+        <w:rPr>
+          <w:rFonts w:ascii="Times New Roman" w:hAnsi="Times New Roman" w:cs="Times New Roman"/>
+          <w:sz w:val="20"/>
+          <w:szCs w:val="20"/>
+          <w:lang w:val="en-US"/>
+        </w:rPr>
+        <w:t xml:space="preserve"> memodifikasi isi filenya</w:t>
+      </w:r>
     </w:p>
     <w:p>
       <w:pPr>
@@ -1057,10 +686,12 @@
       <w:r>
         <w:rPr>
           <w:rFonts w:ascii="Times New Roman" w:hAnsi="Times New Roman" w:cs="Times New Roman"/>
-          <w:sz w:val="20"/>
-          <w:szCs w:val="20"/>
-          <w:lang w:val="en-US"/>
-        </w:rPr>
+          <w:noProof/>
+          <w:sz w:val="20"/>
+          <w:szCs w:val="20"/>
+          <w:lang w:val="en-US"/>
+        </w:rPr>
+        <w:lastRenderedPageBreak/>
         <w:drawing>
           <wp:inline distT="0" distB="0" distL="0" distR="0" wp14:anchorId="003D24AB" wp14:editId="5AD15F40">
             <wp:extent cx="3600000" cy="4038732"/>
@@ -1129,45 +760,14 @@
           <w:lang w:val="en-US"/>
         </w:rPr>
       </w:pPr>
-      <w:proofErr w:type="spellStart"/>
-      <w:r>
-        <w:rPr>
-          <w:rFonts w:ascii="Times New Roman" w:hAnsi="Times New Roman" w:cs="Times New Roman"/>
-          <w:sz w:val="20"/>
-          <w:szCs w:val="20"/>
-          <w:lang w:val="en-US"/>
-        </w:rPr>
-        <w:t>Memasukkan</w:t>
-      </w:r>
-      <w:proofErr w:type="spellEnd"/>
-      <w:r>
-        <w:rPr>
-          <w:rFonts w:ascii="Times New Roman" w:hAnsi="Times New Roman" w:cs="Times New Roman"/>
-          <w:sz w:val="20"/>
-          <w:szCs w:val="20"/>
-          <w:lang w:val="en-US"/>
-        </w:rPr>
-        <w:t xml:space="preserve"> </w:t>
-      </w:r>
-      <w:proofErr w:type="spellStart"/>
-      <w:r>
-        <w:rPr>
-          <w:rFonts w:ascii="Times New Roman" w:hAnsi="Times New Roman" w:cs="Times New Roman"/>
-          <w:sz w:val="20"/>
-          <w:szCs w:val="20"/>
-          <w:lang w:val="en-US"/>
-        </w:rPr>
-        <w:t>perintah</w:t>
-      </w:r>
-      <w:proofErr w:type="spellEnd"/>
-      <w:r>
-        <w:rPr>
-          <w:rFonts w:ascii="Times New Roman" w:hAnsi="Times New Roman" w:cs="Times New Roman"/>
-          <w:sz w:val="20"/>
-          <w:szCs w:val="20"/>
-          <w:lang w:val="en-US"/>
-        </w:rPr>
-        <w:t xml:space="preserve"> </w:t>
+      <w:r>
+        <w:rPr>
+          <w:rFonts w:ascii="Times New Roman" w:hAnsi="Times New Roman" w:cs="Times New Roman"/>
+          <w:sz w:val="20"/>
+          <w:szCs w:val="20"/>
+          <w:lang w:val="en-US"/>
+        </w:rPr>
+        <w:t xml:space="preserve">Memasukkan perintah </w:t>
       </w:r>
       <w:r>
         <w:rPr>
@@ -1178,9 +778,17 @@
           <w:szCs w:val="20"/>
           <w:lang w:val="en-US"/>
         </w:rPr>
-        <w:t xml:space="preserve">php artisan </w:t>
-      </w:r>
-      <w:proofErr w:type="spellStart"/>
+        <w:t>php artisan make:export TransaksiSensorExport --model=TransaksiSensor</w:t>
+      </w:r>
+      <w:r>
+        <w:rPr>
+          <w:rFonts w:ascii="Times New Roman" w:hAnsi="Times New Roman" w:cs="Times New Roman"/>
+          <w:sz w:val="20"/>
+          <w:szCs w:val="20"/>
+          <w:lang w:val="en-US"/>
+        </w:rPr>
+        <w:t xml:space="preserve"> untuk membuat file baru </w:t>
+      </w:r>
       <w:r>
         <w:rPr>
           <w:rFonts w:ascii="Times New Roman" w:hAnsi="Times New Roman" w:cs="Times New Roman"/>
@@ -1190,139 +798,8 @@
           <w:szCs w:val="20"/>
           <w:lang w:val="en-US"/>
         </w:rPr>
-        <w:t>make:export</w:t>
-      </w:r>
-      <w:proofErr w:type="spellEnd"/>
-      <w:r>
-        <w:rPr>
-          <w:rFonts w:ascii="Times New Roman" w:hAnsi="Times New Roman" w:cs="Times New Roman"/>
-          <w:b/>
-          <w:bCs/>
-          <w:sz w:val="20"/>
-          <w:szCs w:val="20"/>
-          <w:lang w:val="en-US"/>
-        </w:rPr>
-        <w:t xml:space="preserve"> </w:t>
-      </w:r>
-      <w:proofErr w:type="spellStart"/>
-      <w:r>
-        <w:rPr>
-          <w:rFonts w:ascii="Times New Roman" w:hAnsi="Times New Roman" w:cs="Times New Roman"/>
-          <w:b/>
-          <w:bCs/>
-          <w:sz w:val="20"/>
-          <w:szCs w:val="20"/>
-          <w:lang w:val="en-US"/>
-        </w:rPr>
         <w:t>TransaksiSensorExport</w:t>
       </w:r>
-      <w:proofErr w:type="spellEnd"/>
-      <w:r>
-        <w:rPr>
-          <w:rFonts w:ascii="Times New Roman" w:hAnsi="Times New Roman" w:cs="Times New Roman"/>
-          <w:b/>
-          <w:bCs/>
-          <w:sz w:val="20"/>
-          <w:szCs w:val="20"/>
-          <w:lang w:val="en-US"/>
-        </w:rPr>
-        <w:t xml:space="preserve"> --model=</w:t>
-      </w:r>
-      <w:proofErr w:type="spellStart"/>
-      <w:r>
-        <w:rPr>
-          <w:rFonts w:ascii="Times New Roman" w:hAnsi="Times New Roman" w:cs="Times New Roman"/>
-          <w:b/>
-          <w:bCs/>
-          <w:sz w:val="20"/>
-          <w:szCs w:val="20"/>
-          <w:lang w:val="en-US"/>
-        </w:rPr>
-        <w:t>TransaksiSensor</w:t>
-      </w:r>
-      <w:proofErr w:type="spellEnd"/>
-      <w:r>
-        <w:rPr>
-          <w:rFonts w:ascii="Times New Roman" w:hAnsi="Times New Roman" w:cs="Times New Roman"/>
-          <w:sz w:val="20"/>
-          <w:szCs w:val="20"/>
-          <w:lang w:val="en-US"/>
-        </w:rPr>
-        <w:t xml:space="preserve"> </w:t>
-      </w:r>
-      <w:proofErr w:type="spellStart"/>
-      <w:r>
-        <w:rPr>
-          <w:rFonts w:ascii="Times New Roman" w:hAnsi="Times New Roman" w:cs="Times New Roman"/>
-          <w:sz w:val="20"/>
-          <w:szCs w:val="20"/>
-          <w:lang w:val="en-US"/>
-        </w:rPr>
-        <w:t>untuk</w:t>
-      </w:r>
-      <w:proofErr w:type="spellEnd"/>
-      <w:r>
-        <w:rPr>
-          <w:rFonts w:ascii="Times New Roman" w:hAnsi="Times New Roman" w:cs="Times New Roman"/>
-          <w:sz w:val="20"/>
-          <w:szCs w:val="20"/>
-          <w:lang w:val="en-US"/>
-        </w:rPr>
-        <w:t xml:space="preserve"> </w:t>
-      </w:r>
-      <w:proofErr w:type="spellStart"/>
-      <w:r>
-        <w:rPr>
-          <w:rFonts w:ascii="Times New Roman" w:hAnsi="Times New Roman" w:cs="Times New Roman"/>
-          <w:sz w:val="20"/>
-          <w:szCs w:val="20"/>
-          <w:lang w:val="en-US"/>
-        </w:rPr>
-        <w:t>membuat</w:t>
-      </w:r>
-      <w:proofErr w:type="spellEnd"/>
-      <w:r>
-        <w:rPr>
-          <w:rFonts w:ascii="Times New Roman" w:hAnsi="Times New Roman" w:cs="Times New Roman"/>
-          <w:sz w:val="20"/>
-          <w:szCs w:val="20"/>
-          <w:lang w:val="en-US"/>
-        </w:rPr>
-        <w:t xml:space="preserve"> file </w:t>
-      </w:r>
-      <w:proofErr w:type="spellStart"/>
-      <w:r>
-        <w:rPr>
-          <w:rFonts w:ascii="Times New Roman" w:hAnsi="Times New Roman" w:cs="Times New Roman"/>
-          <w:sz w:val="20"/>
-          <w:szCs w:val="20"/>
-          <w:lang w:val="en-US"/>
-        </w:rPr>
-        <w:t>baru</w:t>
-      </w:r>
-      <w:proofErr w:type="spellEnd"/>
-      <w:r>
-        <w:rPr>
-          <w:rFonts w:ascii="Times New Roman" w:hAnsi="Times New Roman" w:cs="Times New Roman"/>
-          <w:sz w:val="20"/>
-          <w:szCs w:val="20"/>
-          <w:lang w:val="en-US"/>
-        </w:rPr>
-        <w:t xml:space="preserve"> </w:t>
-      </w:r>
-      <w:proofErr w:type="spellStart"/>
-      <w:r>
-        <w:rPr>
-          <w:rFonts w:ascii="Times New Roman" w:hAnsi="Times New Roman" w:cs="Times New Roman"/>
-          <w:b/>
-          <w:bCs/>
-          <w:sz w:val="20"/>
-          <w:szCs w:val="20"/>
-          <w:lang w:val="en-US"/>
-        </w:rPr>
-        <w:t>TransaksiSensorExport</w:t>
-      </w:r>
-      <w:proofErr w:type="spellEnd"/>
       <w:r>
         <w:rPr>
           <w:rFonts w:ascii="Times New Roman" w:hAnsi="Times New Roman" w:cs="Times New Roman"/>
@@ -1336,65 +813,14 @@
         </w:rPr>
         <w:t xml:space="preserve"> </w:t>
       </w:r>
-      <w:proofErr w:type="spellStart"/>
-      <w:r>
-        <w:rPr>
-          <w:rFonts w:ascii="Times New Roman" w:hAnsi="Times New Roman" w:cs="Times New Roman"/>
-          <w:sz w:val="20"/>
-          <w:szCs w:val="20"/>
-          <w:lang w:val="en-US"/>
-        </w:rPr>
-        <w:t>kemudia</w:t>
-      </w:r>
-      <w:proofErr w:type="spellEnd"/>
-      <w:r>
-        <w:rPr>
-          <w:rFonts w:ascii="Times New Roman" w:hAnsi="Times New Roman" w:cs="Times New Roman"/>
-          <w:sz w:val="20"/>
-          <w:szCs w:val="20"/>
-          <w:lang w:val="en-US"/>
-        </w:rPr>
-        <w:t xml:space="preserve"> </w:t>
-      </w:r>
-      <w:proofErr w:type="spellStart"/>
-      <w:r>
-        <w:rPr>
-          <w:rFonts w:ascii="Times New Roman" w:hAnsi="Times New Roman" w:cs="Times New Roman"/>
-          <w:sz w:val="20"/>
-          <w:szCs w:val="20"/>
-          <w:lang w:val="en-US"/>
-        </w:rPr>
-        <w:t>modifikasi</w:t>
-      </w:r>
-      <w:proofErr w:type="spellEnd"/>
-      <w:r>
-        <w:rPr>
-          <w:rFonts w:ascii="Times New Roman" w:hAnsi="Times New Roman" w:cs="Times New Roman"/>
-          <w:sz w:val="20"/>
-          <w:szCs w:val="20"/>
-          <w:lang w:val="en-US"/>
-        </w:rPr>
-        <w:t xml:space="preserve"> </w:t>
-      </w:r>
-      <w:proofErr w:type="spellStart"/>
-      <w:r>
-        <w:rPr>
-          <w:rFonts w:ascii="Times New Roman" w:hAnsi="Times New Roman" w:cs="Times New Roman"/>
-          <w:sz w:val="20"/>
-          <w:szCs w:val="20"/>
-          <w:lang w:val="en-US"/>
-        </w:rPr>
-        <w:t>kodenya</w:t>
-      </w:r>
-      <w:proofErr w:type="spellEnd"/>
-      <w:r>
-        <w:rPr>
-          <w:rFonts w:ascii="Times New Roman" w:hAnsi="Times New Roman" w:cs="Times New Roman"/>
-          <w:sz w:val="20"/>
-          <w:szCs w:val="20"/>
-          <w:lang w:val="en-US"/>
-        </w:rPr>
-        <w:t>.</w:t>
+      <w:r>
+        <w:rPr>
+          <w:rFonts w:ascii="Times New Roman" w:hAnsi="Times New Roman" w:cs="Times New Roman"/>
+          <w:sz w:val="20"/>
+          <w:szCs w:val="20"/>
+          <w:lang w:val="en-US"/>
+        </w:rPr>
+        <w:t>kemudia modifikasi kodenya.</w:t>
       </w:r>
     </w:p>
     <w:p>
@@ -1413,6 +839,7 @@
       <w:r>
         <w:rPr>
           <w:rFonts w:ascii="Times New Roman" w:hAnsi="Times New Roman" w:cs="Times New Roman"/>
+          <w:noProof/>
           <w:sz w:val="20"/>
           <w:szCs w:val="20"/>
           <w:lang w:val="en-US"/>
@@ -1489,101 +916,17 @@
           <w:szCs w:val="20"/>
           <w:lang w:val="en-US"/>
         </w:rPr>
-        <w:t>routes/</w:t>
-      </w:r>
-      <w:proofErr w:type="spellStart"/>
-      <w:r>
-        <w:rPr>
-          <w:rFonts w:ascii="Times New Roman" w:hAnsi="Times New Roman" w:cs="Times New Roman"/>
-          <w:b/>
-          <w:bCs/>
-          <w:sz w:val="20"/>
-          <w:szCs w:val="20"/>
-          <w:lang w:val="en-US"/>
-        </w:rPr>
-        <w:t>web.php</w:t>
-      </w:r>
-      <w:proofErr w:type="spellEnd"/>
-      <w:r>
-        <w:rPr>
-          <w:rFonts w:ascii="Times New Roman" w:hAnsi="Times New Roman" w:cs="Times New Roman"/>
-          <w:sz w:val="20"/>
-          <w:szCs w:val="20"/>
-          <w:lang w:val="en-US"/>
-        </w:rPr>
-        <w:t xml:space="preserve"> </w:t>
-      </w:r>
-      <w:proofErr w:type="spellStart"/>
-      <w:r>
-        <w:rPr>
-          <w:rFonts w:ascii="Times New Roman" w:hAnsi="Times New Roman" w:cs="Times New Roman"/>
-          <w:sz w:val="20"/>
-          <w:szCs w:val="20"/>
-          <w:lang w:val="en-US"/>
-        </w:rPr>
-        <w:t>ubah</w:t>
-      </w:r>
-      <w:proofErr w:type="spellEnd"/>
-      <w:r>
-        <w:rPr>
-          <w:rFonts w:ascii="Times New Roman" w:hAnsi="Times New Roman" w:cs="Times New Roman"/>
-          <w:sz w:val="20"/>
-          <w:szCs w:val="20"/>
-          <w:lang w:val="en-US"/>
-        </w:rPr>
-        <w:t xml:space="preserve"> </w:t>
-      </w:r>
-      <w:proofErr w:type="spellStart"/>
-      <w:r>
-        <w:rPr>
-          <w:rFonts w:ascii="Times New Roman" w:hAnsi="Times New Roman" w:cs="Times New Roman"/>
-          <w:sz w:val="20"/>
-          <w:szCs w:val="20"/>
-          <w:lang w:val="en-US"/>
-        </w:rPr>
-        <w:t>dengan</w:t>
-      </w:r>
-      <w:proofErr w:type="spellEnd"/>
-      <w:r>
-        <w:rPr>
-          <w:rFonts w:ascii="Times New Roman" w:hAnsi="Times New Roman" w:cs="Times New Roman"/>
-          <w:sz w:val="20"/>
-          <w:szCs w:val="20"/>
-          <w:lang w:val="en-US"/>
-        </w:rPr>
-        <w:t xml:space="preserve"> </w:t>
-      </w:r>
-      <w:proofErr w:type="spellStart"/>
-      <w:r>
-        <w:rPr>
-          <w:rFonts w:ascii="Times New Roman" w:hAnsi="Times New Roman" w:cs="Times New Roman"/>
-          <w:sz w:val="20"/>
-          <w:szCs w:val="20"/>
-          <w:lang w:val="en-US"/>
-        </w:rPr>
-        <w:t>menambah</w:t>
-      </w:r>
-      <w:proofErr w:type="spellEnd"/>
-      <w:r>
-        <w:rPr>
-          <w:rFonts w:ascii="Times New Roman" w:hAnsi="Times New Roman" w:cs="Times New Roman"/>
-          <w:sz w:val="20"/>
-          <w:szCs w:val="20"/>
-          <w:lang w:val="en-US"/>
-        </w:rPr>
-        <w:t xml:space="preserve"> routing </w:t>
-      </w:r>
-      <w:proofErr w:type="spellStart"/>
-      <w:r>
-        <w:rPr>
-          <w:rFonts w:ascii="Times New Roman" w:hAnsi="Times New Roman" w:cs="Times New Roman"/>
-          <w:sz w:val="20"/>
-          <w:szCs w:val="20"/>
-          <w:lang w:val="en-US"/>
-        </w:rPr>
-        <w:t>baru</w:t>
-      </w:r>
-      <w:proofErr w:type="spellEnd"/>
+        <w:t>routes/web.php</w:t>
+      </w:r>
+      <w:r>
+        <w:rPr>
+          <w:rFonts w:ascii="Times New Roman" w:hAnsi="Times New Roman" w:cs="Times New Roman"/>
+          <w:sz w:val="20"/>
+          <w:szCs w:val="20"/>
+          <w:lang w:val="en-US"/>
+        </w:rPr>
+        <w:t xml:space="preserve"> ubah dengan menambah routing baru</w:t>
+      </w:r>
     </w:p>
     <w:p>
       <w:pPr>
@@ -1601,10 +944,12 @@
       <w:r>
         <w:rPr>
           <w:rFonts w:ascii="Times New Roman" w:hAnsi="Times New Roman" w:cs="Times New Roman"/>
-          <w:sz w:val="20"/>
-          <w:szCs w:val="20"/>
-          <w:lang w:val="en-US"/>
-        </w:rPr>
+          <w:noProof/>
+          <w:sz w:val="20"/>
+          <w:szCs w:val="20"/>
+          <w:lang w:val="en-US"/>
+        </w:rPr>
+        <w:lastRenderedPageBreak/>
         <w:drawing>
           <wp:inline distT="0" distB="0" distL="0" distR="0" wp14:anchorId="008E014A" wp14:editId="1A51BCE4">
             <wp:extent cx="4359910" cy="1078626"/>
@@ -1659,27 +1004,15 @@
           <w:lang w:val="en-US"/>
         </w:rPr>
       </w:pPr>
-      <w:proofErr w:type="spellStart"/>
-      <w:r>
-        <w:rPr>
-          <w:rFonts w:ascii="Times New Roman" w:hAnsi="Times New Roman" w:cs="Times New Roman"/>
-          <w:sz w:val="20"/>
-          <w:szCs w:val="20"/>
-          <w:lang w:val="en-US"/>
-        </w:rPr>
-        <w:t>Buat</w:t>
-      </w:r>
-      <w:proofErr w:type="spellEnd"/>
-      <w:r>
-        <w:rPr>
-          <w:rFonts w:ascii="Times New Roman" w:hAnsi="Times New Roman" w:cs="Times New Roman"/>
-          <w:sz w:val="20"/>
-          <w:szCs w:val="20"/>
-          <w:lang w:val="en-US"/>
-        </w:rPr>
-        <w:t xml:space="preserve"> file manual file </w:t>
-      </w:r>
-      <w:proofErr w:type="spellStart"/>
+      <w:r>
+        <w:rPr>
+          <w:rFonts w:ascii="Times New Roman" w:hAnsi="Times New Roman" w:cs="Times New Roman"/>
+          <w:sz w:val="20"/>
+          <w:szCs w:val="20"/>
+          <w:lang w:val="en-US"/>
+        </w:rPr>
+        <w:t xml:space="preserve">Buat file manual file </w:t>
+      </w:r>
       <w:r>
         <w:rPr>
           <w:rFonts w:ascii="Times New Roman" w:hAnsi="Times New Roman" w:cs="Times New Roman"/>
@@ -1689,33 +1022,8 @@
           <w:szCs w:val="20"/>
           <w:lang w:val="en-US"/>
         </w:rPr>
-        <w:t>recources</w:t>
-      </w:r>
-      <w:proofErr w:type="spellEnd"/>
-      <w:r>
-        <w:rPr>
-          <w:rFonts w:ascii="Times New Roman" w:hAnsi="Times New Roman" w:cs="Times New Roman"/>
-          <w:b/>
-          <w:bCs/>
-          <w:sz w:val="20"/>
-          <w:szCs w:val="20"/>
-          <w:lang w:val="en-US"/>
-        </w:rPr>
-        <w:t>/view/</w:t>
-      </w:r>
-      <w:proofErr w:type="spellStart"/>
-      <w:r>
-        <w:rPr>
-          <w:rFonts w:ascii="Times New Roman" w:hAnsi="Times New Roman" w:cs="Times New Roman"/>
-          <w:b/>
-          <w:bCs/>
-          <w:sz w:val="20"/>
-          <w:szCs w:val="20"/>
-          <w:lang w:val="en-US"/>
-        </w:rPr>
-        <w:t>graph.blade.php</w:t>
-      </w:r>
-      <w:proofErr w:type="spellEnd"/>
+        <w:t>recources/view/graph.blade.php</w:t>
+      </w:r>
       <w:r>
         <w:rPr>
           <w:rFonts w:ascii="Times New Roman" w:hAnsi="Times New Roman" w:cs="Times New Roman"/>
@@ -1732,87 +1040,7 @@
           <w:szCs w:val="20"/>
           <w:lang w:val="en-US"/>
         </w:rPr>
-        <w:t xml:space="preserve"> </w:t>
-      </w:r>
-      <w:proofErr w:type="spellStart"/>
-      <w:r>
-        <w:rPr>
-          <w:rFonts w:ascii="Times New Roman" w:hAnsi="Times New Roman" w:cs="Times New Roman"/>
-          <w:sz w:val="20"/>
-          <w:szCs w:val="20"/>
-          <w:lang w:val="en-US"/>
-        </w:rPr>
-        <w:t>kemudian</w:t>
-      </w:r>
-      <w:proofErr w:type="spellEnd"/>
-      <w:r>
-        <w:rPr>
-          <w:rFonts w:ascii="Times New Roman" w:hAnsi="Times New Roman" w:cs="Times New Roman"/>
-          <w:sz w:val="20"/>
-          <w:szCs w:val="20"/>
-          <w:lang w:val="en-US"/>
-        </w:rPr>
-        <w:t xml:space="preserve"> </w:t>
-      </w:r>
-      <w:proofErr w:type="spellStart"/>
-      <w:r>
-        <w:rPr>
-          <w:rFonts w:ascii="Times New Roman" w:hAnsi="Times New Roman" w:cs="Times New Roman"/>
-          <w:sz w:val="20"/>
-          <w:szCs w:val="20"/>
-          <w:lang w:val="en-US"/>
-        </w:rPr>
-        <w:t>melakukan</w:t>
-      </w:r>
-      <w:proofErr w:type="spellEnd"/>
-      <w:r>
-        <w:rPr>
-          <w:rFonts w:ascii="Times New Roman" w:hAnsi="Times New Roman" w:cs="Times New Roman"/>
-          <w:sz w:val="20"/>
-          <w:szCs w:val="20"/>
-          <w:lang w:val="en-US"/>
-        </w:rPr>
-        <w:t xml:space="preserve"> </w:t>
-      </w:r>
-      <w:proofErr w:type="spellStart"/>
-      <w:r>
-        <w:rPr>
-          <w:rFonts w:ascii="Times New Roman" w:hAnsi="Times New Roman" w:cs="Times New Roman"/>
-          <w:sz w:val="20"/>
-          <w:szCs w:val="20"/>
-          <w:lang w:val="en-US"/>
-        </w:rPr>
-        <w:t>pengkodean</w:t>
-      </w:r>
-      <w:proofErr w:type="spellEnd"/>
-      <w:r>
-        <w:rPr>
-          <w:rFonts w:ascii="Times New Roman" w:hAnsi="Times New Roman" w:cs="Times New Roman"/>
-          <w:sz w:val="20"/>
-          <w:szCs w:val="20"/>
-          <w:lang w:val="en-US"/>
-        </w:rPr>
-        <w:t xml:space="preserve"> </w:t>
-      </w:r>
-      <w:proofErr w:type="spellStart"/>
-      <w:r>
-        <w:rPr>
-          <w:rFonts w:ascii="Times New Roman" w:hAnsi="Times New Roman" w:cs="Times New Roman"/>
-          <w:sz w:val="20"/>
-          <w:szCs w:val="20"/>
-          <w:lang w:val="en-US"/>
-        </w:rPr>
-        <w:t>untuk</w:t>
-      </w:r>
-      <w:proofErr w:type="spellEnd"/>
-      <w:r>
-        <w:rPr>
-          <w:rFonts w:ascii="Times New Roman" w:hAnsi="Times New Roman" w:cs="Times New Roman"/>
-          <w:sz w:val="20"/>
-          <w:szCs w:val="20"/>
-          <w:lang w:val="en-US"/>
-        </w:rPr>
-        <w:t xml:space="preserve"> tampilane dashboard.</w:t>
+        <w:t xml:space="preserve"> kemudian melakukan pengkodean untuk tampilane dashboard.</w:t>
       </w:r>
     </w:p>
     <w:p>
@@ -1892,97 +1120,15 @@
           <w:lang w:val="en-US"/>
         </w:rPr>
       </w:pPr>
-      <w:proofErr w:type="spellStart"/>
-      <w:r>
-        <w:rPr>
-          <w:rFonts w:ascii="Times New Roman" w:hAnsi="Times New Roman" w:cs="Times New Roman"/>
-          <w:sz w:val="20"/>
-          <w:szCs w:val="20"/>
-          <w:lang w:val="en-US"/>
-        </w:rPr>
-        <w:t>Tampilan</w:t>
-      </w:r>
-      <w:proofErr w:type="spellEnd"/>
-      <w:r>
-        <w:rPr>
-          <w:rFonts w:ascii="Times New Roman" w:hAnsi="Times New Roman" w:cs="Times New Roman"/>
-          <w:sz w:val="20"/>
-          <w:szCs w:val="20"/>
-          <w:lang w:val="en-US"/>
-        </w:rPr>
-        <w:t xml:space="preserve"> </w:t>
-      </w:r>
-      <w:proofErr w:type="spellStart"/>
-      <w:r>
-        <w:rPr>
-          <w:rFonts w:ascii="Times New Roman" w:hAnsi="Times New Roman" w:cs="Times New Roman"/>
-          <w:sz w:val="20"/>
-          <w:szCs w:val="20"/>
-          <w:lang w:val="en-US"/>
-        </w:rPr>
-        <w:t>sashboard</w:t>
-      </w:r>
-      <w:proofErr w:type="spellEnd"/>
-      <w:r>
-        <w:rPr>
-          <w:rFonts w:ascii="Times New Roman" w:hAnsi="Times New Roman" w:cs="Times New Roman"/>
-          <w:sz w:val="20"/>
-          <w:szCs w:val="20"/>
-          <w:lang w:val="en-US"/>
-        </w:rPr>
-        <w:t xml:space="preserve"> </w:t>
-      </w:r>
-      <w:proofErr w:type="spellStart"/>
-      <w:r>
-        <w:rPr>
-          <w:rFonts w:ascii="Times New Roman" w:hAnsi="Times New Roman" w:cs="Times New Roman"/>
-          <w:sz w:val="20"/>
-          <w:szCs w:val="20"/>
-          <w:lang w:val="en-US"/>
-        </w:rPr>
-        <w:t>berbasis</w:t>
-      </w:r>
-      <w:proofErr w:type="spellEnd"/>
-      <w:r>
-        <w:rPr>
-          <w:rFonts w:ascii="Times New Roman" w:hAnsi="Times New Roman" w:cs="Times New Roman"/>
-          <w:sz w:val="20"/>
-          <w:szCs w:val="20"/>
-          <w:lang w:val="en-US"/>
-        </w:rPr>
-        <w:t xml:space="preserve"> website </w:t>
-      </w:r>
-      <w:proofErr w:type="spellStart"/>
-      <w:r>
-        <w:rPr>
-          <w:rFonts w:ascii="Times New Roman" w:hAnsi="Times New Roman" w:cs="Times New Roman"/>
-          <w:sz w:val="20"/>
-          <w:szCs w:val="20"/>
-          <w:lang w:val="en-US"/>
-        </w:rPr>
-        <w:t>sudah</w:t>
-      </w:r>
-      <w:proofErr w:type="spellEnd"/>
-      <w:r>
-        <w:rPr>
-          <w:rFonts w:ascii="Times New Roman" w:hAnsi="Times New Roman" w:cs="Times New Roman"/>
-          <w:sz w:val="20"/>
-          <w:szCs w:val="20"/>
-          <w:lang w:val="en-US"/>
-        </w:rPr>
-        <w:t xml:space="preserve"> </w:t>
-      </w:r>
-      <w:proofErr w:type="spellStart"/>
-      <w:r>
-        <w:rPr>
-          <w:rFonts w:ascii="Times New Roman" w:hAnsi="Times New Roman" w:cs="Times New Roman"/>
-          <w:sz w:val="20"/>
-          <w:szCs w:val="20"/>
-          <w:lang w:val="en-US"/>
-        </w:rPr>
-        <w:t>berhasil</w:t>
-      </w:r>
-      <w:proofErr w:type="spellEnd"/>
+      <w:r>
+        <w:rPr>
+          <w:rFonts w:ascii="Times New Roman" w:hAnsi="Times New Roman" w:cs="Times New Roman"/>
+          <w:sz w:val="20"/>
+          <w:szCs w:val="20"/>
+          <w:lang w:val="en-US"/>
+        </w:rPr>
+        <w:t>Tampilan sashboard berbasis website sudah berhasil</w:t>
+      </w:r>
     </w:p>
     <w:p>
       <w:pPr>
@@ -2000,6 +1146,7 @@
       <w:r>
         <w:rPr>
           <w:rFonts w:ascii="Times New Roman" w:hAnsi="Times New Roman" w:cs="Times New Roman"/>
+          <w:noProof/>
           <w:sz w:val="20"/>
           <w:szCs w:val="20"/>
           <w:lang w:val="en-US"/>

</xml_diff>